<commit_message>
Create Solar Details - Fix Roof Direction default to optimal
</commit_message>
<xml_diff>
--- a/Project Documentation/Testing/SolarSize Testing.docx
+++ b/Project Documentation/Testing/SolarSize Testing.docx
@@ -40,10 +40,25 @@
         <w:t xml:space="preserve">uses </w:t>
       </w:r>
       <w:r>
-        <w:t xml:space="preserve">all sky </w:t>
-      </w:r>
-      <w:r>
-        <w:t>global irradiance values from the NASA Power API</w:t>
+        <w:t>“</w:t>
+      </w:r>
+      <w:r>
+        <w:t>all sky</w:t>
+      </w:r>
+      <w:r>
+        <w:t>”</w:t>
+      </w:r>
+      <w:r>
+        <w:t xml:space="preserve"> </w:t>
+      </w:r>
+      <w:r>
+        <w:t>global irradiance values</w:t>
+      </w:r>
+      <w:r>
+        <w:t xml:space="preserve"> (GHI)</w:t>
+      </w:r>
+      <w:r>
+        <w:t xml:space="preserve"> from the NASA Power API</w:t>
       </w:r>
       <w:r>
         <w:t xml:space="preserve"> along with dew points, temperatures, pressure at surface, and solar zenith angles to calculate the direct normal irradiance and direct horizontal irradiance on a solar panel at the given location. This is achieved through </w:t>
@@ -66,8 +81,114 @@
         <w:t>) to calculate the expected output</w:t>
       </w:r>
       <w:r>
-        <w:t xml:space="preserve"> in KWH in hourly intervals for the desired data range. As of now, the NASA API has data available from mid 2021 and earlier.</w:t>
-      </w:r>
+        <w:t xml:space="preserve"> in KWH in hourly intervals for the desired data range. As of </w:t>
+      </w:r>
+      <w:r>
+        <w:t>March 2022</w:t>
+      </w:r>
+      <w:r>
+        <w:t>, the NASA API has data available from mid 2021 and earlier.</w:t>
+      </w:r>
+    </w:p>
+    <w:p>
+      <w:pPr>
+        <w:ind w:firstLine="720"/>
+      </w:pPr>
+    </w:p>
+    <w:p>
+      <w:pPr>
+        <w:ind w:firstLine="720"/>
+      </w:pPr>
+    </w:p>
+    <w:p>
+      <w:pPr>
+        <w:ind w:firstLine="720"/>
+      </w:pPr>
+    </w:p>
+    <w:p>
+      <w:pPr>
+        <w:ind w:firstLine="720"/>
+      </w:pPr>
+    </w:p>
+    <w:p>
+      <w:pPr>
+        <w:ind w:firstLine="720"/>
+      </w:pPr>
+    </w:p>
+    <w:p>
+      <w:pPr>
+        <w:ind w:firstLine="720"/>
+      </w:pPr>
+    </w:p>
+    <w:p>
+      <w:pPr>
+        <w:ind w:firstLine="720"/>
+      </w:pPr>
+    </w:p>
+    <w:p>
+      <w:pPr>
+        <w:ind w:firstLine="720"/>
+      </w:pPr>
+    </w:p>
+    <w:p>
+      <w:pPr>
+        <w:ind w:firstLine="720"/>
+      </w:pPr>
+    </w:p>
+    <w:p>
+      <w:pPr>
+        <w:ind w:firstLine="720"/>
+      </w:pPr>
+    </w:p>
+    <w:p>
+      <w:pPr>
+        <w:ind w:firstLine="720"/>
+      </w:pPr>
+    </w:p>
+    <w:p>
+      <w:pPr>
+        <w:ind w:firstLine="720"/>
+      </w:pPr>
+    </w:p>
+    <w:p>
+      <w:pPr>
+        <w:ind w:firstLine="720"/>
+      </w:pPr>
+    </w:p>
+    <w:p>
+      <w:pPr>
+        <w:ind w:firstLine="720"/>
+      </w:pPr>
+    </w:p>
+    <w:p>
+      <w:pPr>
+        <w:ind w:firstLine="720"/>
+      </w:pPr>
+    </w:p>
+    <w:p>
+      <w:pPr>
+        <w:ind w:firstLine="720"/>
+      </w:pPr>
+    </w:p>
+    <w:p>
+      <w:pPr>
+        <w:ind w:firstLine="720"/>
+      </w:pPr>
+    </w:p>
+    <w:p>
+      <w:pPr>
+        <w:ind w:firstLine="720"/>
+      </w:pPr>
+    </w:p>
+    <w:p>
+      <w:pPr>
+        <w:ind w:firstLine="720"/>
+      </w:pPr>
+    </w:p>
+    <w:p>
+      <w:pPr>
+        <w:ind w:firstLine="720"/>
+      </w:pPr>
     </w:p>
     <w:p>
       <w:pPr>
@@ -85,6 +206,7 @@
           <w:sz w:val="28"/>
           <w:szCs w:val="28"/>
         </w:rPr>
+        <w:lastRenderedPageBreak/>
         <w:t>Testing</w:t>
       </w:r>
     </w:p>
@@ -139,7 +261,9 @@
         <w:ind w:firstLine="720"/>
       </w:pPr>
       <w:r>
-        <w:lastRenderedPageBreak/>
+        <w:rPr>
+          <w:noProof/>
+        </w:rPr>
         <w:drawing>
           <wp:inline distT="0" distB="0" distL="0" distR="0" wp14:anchorId="540D5DB2" wp14:editId="16764DE6">
             <wp:extent cx="5943600" cy="5835650"/>
@@ -191,41 +315,6 @@
     <w:p>
       <w:pPr>
         <w:ind w:firstLine="720"/>
-      </w:pPr>
-    </w:p>
-    <w:p>
-      <w:pPr>
-        <w:ind w:firstLine="720"/>
-      </w:pPr>
-    </w:p>
-    <w:p>
-      <w:pPr>
-        <w:ind w:firstLine="720"/>
-      </w:pPr>
-    </w:p>
-    <w:p>
-      <w:pPr>
-        <w:ind w:firstLine="720"/>
-      </w:pPr>
-    </w:p>
-    <w:p>
-      <w:pPr>
-        <w:ind w:firstLine="720"/>
-      </w:pPr>
-    </w:p>
-    <w:p>
-      <w:pPr>
-        <w:ind w:firstLine="720"/>
-      </w:pPr>
-    </w:p>
-    <w:p>
-      <w:pPr>
-        <w:ind w:firstLine="720"/>
-      </w:pPr>
-    </w:p>
-    <w:p>
-      <w:pPr>
-        <w:ind w:firstLine="720"/>
         <w:rPr>
           <w:b/>
           <w:bCs/>
@@ -252,6 +341,9 @@
         <w:ind w:firstLine="720"/>
       </w:pPr>
       <w:r>
+        <w:rPr>
+          <w:noProof/>
+        </w:rPr>
         <w:drawing>
           <wp:inline distT="0" distB="0" distL="0" distR="0" wp14:anchorId="4031C539" wp14:editId="5067EFDA">
             <wp:extent cx="5677692" cy="3600953"/>
@@ -294,6 +386,9 @@
         <w:ind w:firstLine="720"/>
       </w:pPr>
       <w:r>
+        <w:rPr>
+          <w:noProof/>
+        </w:rPr>
         <w:drawing>
           <wp:inline distT="0" distB="0" distL="0" distR="0" wp14:anchorId="2CE62EF4" wp14:editId="15A416BE">
             <wp:extent cx="5792008" cy="3305636"/>
@@ -346,7 +441,15 @@
         <w:t>% of peak production</w:t>
       </w:r>
       <w:r>
-        <w:t>, with a maximum value of 75KwH compared to a real value of 72.5 kwH. This is good as it does not overestimate how much the system will produce.</w:t>
+        <w:t xml:space="preserve">, with a maximum value of 75KwH compared to a real value of 72.5 </w:t>
+      </w:r>
+      <w:proofErr w:type="spellStart"/>
+      <w:r>
+        <w:t>kwH</w:t>
+      </w:r>
+      <w:proofErr w:type="spellEnd"/>
+      <w:r>
+        <w:t>. This is good as it does not overestimate how much the system will produce.</w:t>
       </w:r>
     </w:p>
     <w:p>
@@ -363,7 +466,13 @@
         <w:ind w:firstLine="720"/>
       </w:pPr>
       <w:r>
-        <w:t>Lastly, we can see that the model sometimes underfits with how much power is produced, this can be attributed to the fact that the NASA API data is at a resolution of 10km and their methodology of producing GHI values may be overly aggressive when it comes to cloud cover.</w:t>
+        <w:t>Lastly, we can see that the model sometimes underfits with how much power is produced, this can be attributed to the fact that the NASA API data is at a resolution of 10km and their methodology of producing GHI values</w:t>
+      </w:r>
+      <w:r>
+        <w:t xml:space="preserve"> is not a perfect representation as is our model</w:t>
+      </w:r>
+      <w:r>
+        <w:t>.</w:t>
       </w:r>
     </w:p>
     <w:sectPr>

</xml_diff>

<commit_message>
Add tests and testing doc.
</commit_message>
<xml_diff>
--- a/Project Documentation/Testing/SolarSize Testing.docx
+++ b/Project Documentation/Testing/SolarSize Testing.docx
@@ -64,9 +64,176 @@
         <w:t xml:space="preserve"> along with dew points, temperatures, pressure at surface, and solar zenith angles to calculate the direct normal irradiance and direct horizontal irradiance on a solar panel at the given location. This is achieved through </w:t>
       </w:r>
       <w:r>
-        <w:t xml:space="preserve">converted global horizontal irradiance values from the API call to direct horizontal and direct normal (DNI and DHI) values using equations and the DIRINT model (will add more information and sources later). </w:t>
-      </w:r>
-    </w:p>
+        <w:t>converted global horizontal irradiance values from the API call to direct horizontal and direct normal (DNI and DHI) values using equations and the DIRINT model (</w:t>
+      </w:r>
+      <w:r>
+        <w:t xml:space="preserve">Perez, Richard &amp; </w:t>
+      </w:r>
+      <w:proofErr w:type="spellStart"/>
+      <w:r>
+        <w:t>Ineichen</w:t>
+      </w:r>
+      <w:proofErr w:type="spellEnd"/>
+      <w:r>
+        <w:t xml:space="preserve">, Pierre &amp; Maxwell, E.L. &amp; Seals, R.D. &amp; </w:t>
+      </w:r>
+      <w:proofErr w:type="spellStart"/>
+      <w:r>
+        <w:t>Zelenka</w:t>
+      </w:r>
+      <w:proofErr w:type="spellEnd"/>
+      <w:r>
+        <w:t xml:space="preserve">, </w:t>
+      </w:r>
+      <w:proofErr w:type="gramStart"/>
+      <w:r>
+        <w:t>A..</w:t>
+      </w:r>
+      <w:proofErr w:type="gramEnd"/>
+      <w:r>
+        <w:t xml:space="preserve"> (1992). Dynamic global-to-direct irradiance conversion models. ASHRAE Transactions. 98. 354-369</w:t>
+      </w:r>
+      <w:r>
+        <w:t xml:space="preserve">). </w:t>
+      </w:r>
+      <w:hyperlink r:id="rId5" w:history="1">
+        <w:r>
+          <w:rPr>
+            <w:rStyle w:val="Hyperlink"/>
+          </w:rPr>
+          <w:t>https://www.researchgate.net/publication/279868352_Dynamic_global-to-direct_irradiance_conversion_models</w:t>
+        </w:r>
+      </w:hyperlink>
+      <w:r>
+        <w:t xml:space="preserve"> </w:t>
+      </w:r>
+    </w:p>
+    <w:p>
+      <w:hyperlink r:id="rId6" w:history="1">
+        <w:r>
+          <w:rPr>
+            <w:rStyle w:val="Hyperlink"/>
+          </w:rPr>
+          <w:t>https://pvpmc.sandia.gov/modeling-steps/</w:t>
+        </w:r>
+      </w:hyperlink>
+    </w:p>
+    <w:p>
+      <w:r>
+        <w:t xml:space="preserve">Holmgren, W., C. Hansen and M. </w:t>
+      </w:r>
+      <w:proofErr w:type="spellStart"/>
+      <w:r>
+        <w:t>Mikofski</w:t>
+      </w:r>
+      <w:proofErr w:type="spellEnd"/>
+      <w:r>
+        <w:t xml:space="preserve"> (2018). “</w:t>
+      </w:r>
+      <w:proofErr w:type="spellStart"/>
+      <w:proofErr w:type="gramStart"/>
+      <w:r>
+        <w:t>pvlib</w:t>
+      </w:r>
+      <w:proofErr w:type="spellEnd"/>
+      <w:proofErr w:type="gramEnd"/>
+      <w:r>
+        <w:t xml:space="preserve"> Python: A python package for modeling solar energy systems.” Journal of </w:t>
+      </w:r>
+      <w:r>
+        <w:t>Open-Source</w:t>
+      </w:r>
+      <w:r>
+        <w:t xml:space="preserve"> Software 3(29): 884.</w:t>
+      </w:r>
+    </w:p>
+    <w:p>
+      <w:pPr>
+        <w:rPr>
+          <w:rFonts w:ascii="Helvetica" w:hAnsi="Helvetica" w:cs="Helvetica"/>
+          <w:color w:val="222222"/>
+          <w:shd w:val="clear" w:color="auto" w:fill="FFFFFF"/>
+        </w:rPr>
+      </w:pPr>
+      <w:proofErr w:type="spellStart"/>
+      <w:r>
+        <w:rPr>
+          <w:rFonts w:ascii="Helvetica" w:hAnsi="Helvetica" w:cs="Helvetica"/>
+          <w:color w:val="222222"/>
+          <w:shd w:val="clear" w:color="auto" w:fill="FFFFFF"/>
+        </w:rPr>
+        <w:t>C.</w:t>
+      </w:r>
+      <w:proofErr w:type="gramStart"/>
+      <w:r>
+        <w:rPr>
+          <w:rFonts w:ascii="Helvetica" w:hAnsi="Helvetica" w:cs="Helvetica"/>
+          <w:color w:val="222222"/>
+          <w:shd w:val="clear" w:color="auto" w:fill="FFFFFF"/>
+        </w:rPr>
+        <w:t>B.Honsberg</w:t>
+      </w:r>
+      <w:proofErr w:type="spellEnd"/>
+      <w:proofErr w:type="gramEnd"/>
+      <w:r>
+        <w:rPr>
+          <w:rFonts w:ascii="Helvetica" w:hAnsi="Helvetica" w:cs="Helvetica"/>
+          <w:color w:val="222222"/>
+          <w:shd w:val="clear" w:color="auto" w:fill="FFFFFF"/>
+        </w:rPr>
+        <w:t xml:space="preserve"> and </w:t>
+      </w:r>
+      <w:proofErr w:type="spellStart"/>
+      <w:r>
+        <w:rPr>
+          <w:rFonts w:ascii="Helvetica" w:hAnsi="Helvetica" w:cs="Helvetica"/>
+          <w:color w:val="222222"/>
+          <w:shd w:val="clear" w:color="auto" w:fill="FFFFFF"/>
+        </w:rPr>
+        <w:t>S.G.Bowden</w:t>
+      </w:r>
+      <w:proofErr w:type="spellEnd"/>
+      <w:r>
+        <w:rPr>
+          <w:rFonts w:ascii="Helvetica" w:hAnsi="Helvetica" w:cs="Helvetica"/>
+          <w:color w:val="222222"/>
+          <w:shd w:val="clear" w:color="auto" w:fill="FFFFFF"/>
+        </w:rPr>
+        <w:t>, “Photovoltaics Education Website,” </w:t>
+      </w:r>
+      <w:hyperlink r:id="rId7" w:history="1">
+        <w:r>
+          <w:rPr>
+            <w:rStyle w:val="Hyperlink"/>
+            <w:rFonts w:ascii="Helvetica" w:hAnsi="Helvetica" w:cs="Helvetica"/>
+            <w:i/>
+            <w:iCs/>
+            <w:color w:val="F7882F"/>
+            <w:shd w:val="clear" w:color="auto" w:fill="FFFFFF"/>
+          </w:rPr>
+          <w:t>www.pveducation.org</w:t>
+        </w:r>
+      </w:hyperlink>
+      <w:r>
+        <w:rPr>
+          <w:rFonts w:ascii="Helvetica" w:hAnsi="Helvetica" w:cs="Helvetica"/>
+          <w:color w:val="222222"/>
+          <w:shd w:val="clear" w:color="auto" w:fill="FFFFFF"/>
+        </w:rPr>
+        <w:t>, 2019.</w:t>
+      </w:r>
+    </w:p>
+    <w:p>
+      <w:hyperlink r:id="rId8" w:history="1">
+        <w:r>
+          <w:rPr>
+            <w:rStyle w:val="Hyperlink"/>
+          </w:rPr>
+          <w:t>https://www.pveducation.org/pvcdrom/welcome-to-pvcdrom/instructions</w:t>
+        </w:r>
+      </w:hyperlink>
+    </w:p>
+    <w:p/>
     <w:p>
       <w:pPr>
         <w:ind w:firstLine="720"/>
@@ -206,64 +373,64 @@
           <w:sz w:val="28"/>
           <w:szCs w:val="28"/>
         </w:rPr>
+        <w:t>Testing</w:t>
+      </w:r>
+    </w:p>
+    <w:p>
+      <w:pPr>
+        <w:ind w:firstLine="720"/>
+      </w:pPr>
+      <w:r>
+        <w:t xml:space="preserve">In order to test our model, we were given data from </w:t>
+      </w:r>
+      <w:r>
+        <w:t>GreenWave</w:t>
+      </w:r>
+      <w:r>
+        <w:t xml:space="preserve"> Innovations of a business location that has an installation of</w:t>
+      </w:r>
+      <w:r>
+        <w:t xml:space="preserve"> 89.7 kW comprising of</w:t>
+      </w:r>
+      <w:r>
+        <w:t xml:space="preserve"> 260 solar panels. These panels were REC </w:t>
+      </w:r>
+      <w:r>
+        <w:t>345-Watt</w:t>
+      </w:r>
+      <w:r>
+        <w:t xml:space="preserve"> panels, with an area of 2.0</w:t>
+      </w:r>
+      <w:r>
+        <w:t>05</w:t>
+      </w:r>
+      <w:r>
+        <w:t>m^2</w:t>
+      </w:r>
+      <w:r>
+        <w:t>, panel efficiency of 17.2%, and an estimated system efficiency of 80-85% (meaning 20% system loss due to inverters, dust, reflected light, heat, etc.).</w:t>
+      </w:r>
+    </w:p>
+    <w:p>
+      <w:pPr>
+        <w:ind w:firstLine="720"/>
+      </w:pPr>
+      <w:r>
+        <w:t xml:space="preserve">We inputted these values into our model/website, see image on next page. These values are used to estimate the production using the methodology outlined above. Our goal with the model is to predict within 10% </w:t>
+      </w:r>
+      <w:r>
+        <w:t>overall production YoY and 5% of peak production.</w:t>
+      </w:r>
+    </w:p>
+    <w:p>
+      <w:pPr>
+        <w:ind w:firstLine="720"/>
+      </w:pPr>
+      <w:r>
+        <w:rPr>
+          <w:noProof/>
+        </w:rPr>
         <w:lastRenderedPageBreak/>
-        <w:t>Testing</w:t>
-      </w:r>
-    </w:p>
-    <w:p>
-      <w:pPr>
-        <w:ind w:firstLine="720"/>
-      </w:pPr>
-      <w:r>
-        <w:t xml:space="preserve">In order to test our model, we were given data from </w:t>
-      </w:r>
-      <w:r>
-        <w:t>GreenWave</w:t>
-      </w:r>
-      <w:r>
-        <w:t xml:space="preserve"> Innovations of a business location that has an installation of</w:t>
-      </w:r>
-      <w:r>
-        <w:t xml:space="preserve"> 89.7 kW comprising of</w:t>
-      </w:r>
-      <w:r>
-        <w:t xml:space="preserve"> 260 solar panels. These panels were REC </w:t>
-      </w:r>
-      <w:r>
-        <w:t>345-Watt</w:t>
-      </w:r>
-      <w:r>
-        <w:t xml:space="preserve"> panels, with an area of 2.0</w:t>
-      </w:r>
-      <w:r>
-        <w:t>05</w:t>
-      </w:r>
-      <w:r>
-        <w:t>m^2</w:t>
-      </w:r>
-      <w:r>
-        <w:t>, panel efficiency of 17.2%, and an estimated system efficiency of 80-85% (meaning 20% system loss due to inverters, dust, reflected light, heat, etc.).</w:t>
-      </w:r>
-    </w:p>
-    <w:p>
-      <w:pPr>
-        <w:ind w:firstLine="720"/>
-      </w:pPr>
-      <w:r>
-        <w:t xml:space="preserve">We inputted these values into our model/website, see image on next page. These values are used to estimate the production using the methodology outlined above. Our goal with the model is to predict within 10% </w:t>
-      </w:r>
-      <w:r>
-        <w:t>overall production YoY and 5% of peak production.</w:t>
-      </w:r>
-    </w:p>
-    <w:p>
-      <w:pPr>
-        <w:ind w:firstLine="720"/>
-      </w:pPr>
-      <w:r>
-        <w:rPr>
-          <w:noProof/>
-        </w:rPr>
         <w:drawing>
           <wp:inline distT="0" distB="0" distL="0" distR="0" wp14:anchorId="540D5DB2" wp14:editId="16764DE6">
             <wp:extent cx="5943600" cy="5835650"/>
@@ -280,7 +447,7 @@
                     <pic:cNvPicPr/>
                   </pic:nvPicPr>
                   <pic:blipFill>
-                    <a:blip r:embed="rId4"/>
+                    <a:blip r:embed="rId9"/>
                     <a:stretch>
                       <a:fillRect/>
                     </a:stretch>
@@ -325,7 +492,6 @@
           <w:b/>
           <w:bCs/>
         </w:rPr>
-        <w:lastRenderedPageBreak/>
         <w:t>Outputs</w:t>
       </w:r>
       <w:r>
@@ -344,6 +510,7 @@
         <w:rPr>
           <w:noProof/>
         </w:rPr>
+        <w:lastRenderedPageBreak/>
         <w:drawing>
           <wp:inline distT="0" distB="0" distL="0" distR="0" wp14:anchorId="4031C539" wp14:editId="5067EFDA">
             <wp:extent cx="5677692" cy="3600953"/>
@@ -360,7 +527,7 @@
                     <pic:cNvPicPr/>
                   </pic:nvPicPr>
                   <pic:blipFill>
-                    <a:blip r:embed="rId5"/>
+                    <a:blip r:embed="rId10"/>
                     <a:stretch>
                       <a:fillRect/>
                     </a:stretch>
@@ -405,7 +572,7 @@
                     <pic:cNvPicPr/>
                   </pic:nvPicPr>
                   <pic:blipFill>
-                    <a:blip r:embed="rId6"/>
+                    <a:blip r:embed="rId11"/>
                     <a:stretch>
                       <a:fillRect/>
                     </a:stretch>
@@ -483,6 +650,163 @@
     </w:sectPr>
   </w:body>
 </w:document>
+</file>
+
+<file path=word/numbering.xml><?xml version="1.0" encoding="utf-8"?>
+<w:numbering xmlns:wpc="http://schemas.microsoft.com/office/word/2010/wordprocessingCanvas" xmlns:cx="http://schemas.microsoft.com/office/drawing/2014/chartex" xmlns:cx1="http://schemas.microsoft.com/office/drawing/2015/9/8/chartex" xmlns:cx2="http://schemas.microsoft.com/office/drawing/2015/10/21/chartex" xmlns:cx3="http://schemas.microsoft.com/office/drawing/2016/5/9/chartex" xmlns:cx4="http://schemas.microsoft.com/office/drawing/2016/5/10/chartex" xmlns:cx5="http://schemas.microsoft.com/office/drawing/2016/5/11/chartex" xmlns:cx6="http://schemas.microsoft.com/office/drawing/2016/5/12/chartex" xmlns:cx7="http://schemas.microsoft.com/office/drawing/2016/5/13/chartex" xmlns:cx8="http://schemas.microsoft.com/office/drawing/2016/5/14/chartex" xmlns:mc="http://schemas.openxmlformats.org/markup-compatibility/2006" xmlns:aink="http://schemas.microsoft.com/office/drawing/2016/ink" xmlns:am3d="http://schemas.microsoft.com/office/drawing/2017/model3d" xmlns:o="urn:schemas-microsoft-com:office:office" xmlns:r="http://schemas.openxmlformats.org/officeDocument/2006/relationships" xmlns:m="http://schemas.openxmlformats.org/officeDocument/2006/math" xmlns:v="urn:schemas-microsoft-com:vml" xmlns:wp14="http://schemas.microsoft.com/office/word/2010/wordprocessingDrawing" xmlns:wp="http://schemas.openxmlformats.org/drawingml/2006/wordprocessingDrawing" xmlns:w10="urn:schemas-microsoft-com:office:word" xmlns:w="http://schemas.openxmlformats.org/wordprocessingml/2006/main" xmlns:w14="http://schemas.microsoft.com/office/word/2010/wordml" xmlns:w15="http://schemas.microsoft.com/office/word/2012/wordml" xmlns:w16cex="http://schemas.microsoft.com/office/word/2018/wordml/cex" xmlns:w16cid="http://schemas.microsoft.com/office/word/2016/wordml/cid" xmlns:w16="http://schemas.microsoft.com/office/word/2018/wordml" xmlns:w16sdtdh="http://schemas.microsoft.com/office/word/2020/wordml/sdtdatahash" xmlns:w16se="http://schemas.microsoft.com/office/word/2015/wordml/symex" xmlns:wpg="http://schemas.microsoft.com/office/word/2010/wordprocessingGroup" xmlns:wpi="http://schemas.microsoft.com/office/word/2010/wordprocessingInk" xmlns:wne="http://schemas.microsoft.com/office/word/2006/wordml" xmlns:wps="http://schemas.microsoft.com/office/word/2010/wordprocessingShape" mc:Ignorable="w14 w15 w16se w16cid w16 w16cex w16sdtdh wp14">
+  <w:abstractNum w:abstractNumId="0" w15:restartNumberingAfterBreak="0">
+    <w:nsid w:val="523D3659"/>
+    <w:multiLevelType w:val="multilevel"/>
+    <w:tmpl w:val="76AC0B42"/>
+    <w:lvl w:ilvl="0">
+      <w:start w:val="1"/>
+      <w:numFmt w:val="bullet"/>
+      <w:lvlText w:val=""/>
+      <w:lvlJc w:val="left"/>
+      <w:pPr>
+        <w:tabs>
+          <w:tab w:val="num" w:pos="720"/>
+        </w:tabs>
+        <w:ind w:left="720" w:hanging="360"/>
+      </w:pPr>
+      <w:rPr>
+        <w:rFonts w:ascii="Symbol" w:hAnsi="Symbol" w:hint="default"/>
+        <w:sz w:val="20"/>
+      </w:rPr>
+    </w:lvl>
+    <w:lvl w:ilvl="1" w:tentative="1">
+      <w:start w:val="1"/>
+      <w:numFmt w:val="bullet"/>
+      <w:lvlText w:val="o"/>
+      <w:lvlJc w:val="left"/>
+      <w:pPr>
+        <w:tabs>
+          <w:tab w:val="num" w:pos="1440"/>
+        </w:tabs>
+        <w:ind w:left="1440" w:hanging="360"/>
+      </w:pPr>
+      <w:rPr>
+        <w:rFonts w:ascii="Courier New" w:hAnsi="Courier New" w:hint="default"/>
+        <w:sz w:val="20"/>
+      </w:rPr>
+    </w:lvl>
+    <w:lvl w:ilvl="2" w:tentative="1">
+      <w:start w:val="1"/>
+      <w:numFmt w:val="bullet"/>
+      <w:lvlText w:val=""/>
+      <w:lvlJc w:val="left"/>
+      <w:pPr>
+        <w:tabs>
+          <w:tab w:val="num" w:pos="2160"/>
+        </w:tabs>
+        <w:ind w:left="2160" w:hanging="360"/>
+      </w:pPr>
+      <w:rPr>
+        <w:rFonts w:ascii="Wingdings" w:hAnsi="Wingdings" w:hint="default"/>
+        <w:sz w:val="20"/>
+      </w:rPr>
+    </w:lvl>
+    <w:lvl w:ilvl="3" w:tentative="1">
+      <w:start w:val="1"/>
+      <w:numFmt w:val="bullet"/>
+      <w:lvlText w:val=""/>
+      <w:lvlJc w:val="left"/>
+      <w:pPr>
+        <w:tabs>
+          <w:tab w:val="num" w:pos="2880"/>
+        </w:tabs>
+        <w:ind w:left="2880" w:hanging="360"/>
+      </w:pPr>
+      <w:rPr>
+        <w:rFonts w:ascii="Wingdings" w:hAnsi="Wingdings" w:hint="default"/>
+        <w:sz w:val="20"/>
+      </w:rPr>
+    </w:lvl>
+    <w:lvl w:ilvl="4" w:tentative="1">
+      <w:start w:val="1"/>
+      <w:numFmt w:val="bullet"/>
+      <w:lvlText w:val=""/>
+      <w:lvlJc w:val="left"/>
+      <w:pPr>
+        <w:tabs>
+          <w:tab w:val="num" w:pos="3600"/>
+        </w:tabs>
+        <w:ind w:left="3600" w:hanging="360"/>
+      </w:pPr>
+      <w:rPr>
+        <w:rFonts w:ascii="Wingdings" w:hAnsi="Wingdings" w:hint="default"/>
+        <w:sz w:val="20"/>
+      </w:rPr>
+    </w:lvl>
+    <w:lvl w:ilvl="5" w:tentative="1">
+      <w:start w:val="1"/>
+      <w:numFmt w:val="bullet"/>
+      <w:lvlText w:val=""/>
+      <w:lvlJc w:val="left"/>
+      <w:pPr>
+        <w:tabs>
+          <w:tab w:val="num" w:pos="4320"/>
+        </w:tabs>
+        <w:ind w:left="4320" w:hanging="360"/>
+      </w:pPr>
+      <w:rPr>
+        <w:rFonts w:ascii="Wingdings" w:hAnsi="Wingdings" w:hint="default"/>
+        <w:sz w:val="20"/>
+      </w:rPr>
+    </w:lvl>
+    <w:lvl w:ilvl="6" w:tentative="1">
+      <w:start w:val="1"/>
+      <w:numFmt w:val="bullet"/>
+      <w:lvlText w:val=""/>
+      <w:lvlJc w:val="left"/>
+      <w:pPr>
+        <w:tabs>
+          <w:tab w:val="num" w:pos="5040"/>
+        </w:tabs>
+        <w:ind w:left="5040" w:hanging="360"/>
+      </w:pPr>
+      <w:rPr>
+        <w:rFonts w:ascii="Wingdings" w:hAnsi="Wingdings" w:hint="default"/>
+        <w:sz w:val="20"/>
+      </w:rPr>
+    </w:lvl>
+    <w:lvl w:ilvl="7" w:tentative="1">
+      <w:start w:val="1"/>
+      <w:numFmt w:val="bullet"/>
+      <w:lvlText w:val=""/>
+      <w:lvlJc w:val="left"/>
+      <w:pPr>
+        <w:tabs>
+          <w:tab w:val="num" w:pos="5760"/>
+        </w:tabs>
+        <w:ind w:left="5760" w:hanging="360"/>
+      </w:pPr>
+      <w:rPr>
+        <w:rFonts w:ascii="Wingdings" w:hAnsi="Wingdings" w:hint="default"/>
+        <w:sz w:val="20"/>
+      </w:rPr>
+    </w:lvl>
+    <w:lvl w:ilvl="8" w:tentative="1">
+      <w:start w:val="1"/>
+      <w:numFmt w:val="bullet"/>
+      <w:lvlText w:val=""/>
+      <w:lvlJc w:val="left"/>
+      <w:pPr>
+        <w:tabs>
+          <w:tab w:val="num" w:pos="6480"/>
+        </w:tabs>
+        <w:ind w:left="6480" w:hanging="360"/>
+      </w:pPr>
+      <w:rPr>
+        <w:rFonts w:ascii="Wingdings" w:hAnsi="Wingdings" w:hint="default"/>
+        <w:sz w:val="20"/>
+      </w:rPr>
+    </w:lvl>
+  </w:abstractNum>
+  <w:num w:numId="1">
+    <w:abstractNumId w:val="0"/>
+  </w:num>
+</w:numbering>
 </file>
 
 <file path=word/styles.xml><?xml version="1.0" encoding="utf-8"?>
@@ -911,6 +1235,40 @@
     <w:semiHidden/>
     <w:unhideWhenUsed/>
   </w:style>
+  <w:style w:type="character" w:styleId="Hyperlink">
+    <w:name w:val="Hyperlink"/>
+    <w:basedOn w:val="DefaultParagraphFont"/>
+    <w:uiPriority w:val="99"/>
+    <w:unhideWhenUsed/>
+    <w:rsid w:val="00B17182"/>
+    <w:rPr>
+      <w:color w:val="0563C1" w:themeColor="hyperlink"/>
+      <w:u w:val="single"/>
+    </w:rPr>
+  </w:style>
+  <w:style w:type="character" w:styleId="UnresolvedMention">
+    <w:name w:val="Unresolved Mention"/>
+    <w:basedOn w:val="DefaultParagraphFont"/>
+    <w:uiPriority w:val="99"/>
+    <w:semiHidden/>
+    <w:unhideWhenUsed/>
+    <w:rsid w:val="00B17182"/>
+    <w:rPr>
+      <w:color w:val="605E5C"/>
+      <w:shd w:val="clear" w:color="auto" w:fill="E1DFDD"/>
+    </w:rPr>
+  </w:style>
+  <w:style w:type="character" w:styleId="Emphasis">
+    <w:name w:val="Emphasis"/>
+    <w:basedOn w:val="DefaultParagraphFont"/>
+    <w:uiPriority w:val="20"/>
+    <w:qFormat/>
+    <w:rsid w:val="00B17182"/>
+    <w:rPr>
+      <w:i/>
+      <w:iCs/>
+    </w:rPr>
+  </w:style>
 </w:styles>
 </file>
 

</xml_diff>